<commit_message>
New scenes - Zone out and POV horror
</commit_message>
<xml_diff>
--- a/The_A_Shorts/2. Vyuthi/Vyuti - The Lists/Vyuthi - The SFX List.docx
+++ b/The_A_Shorts/2. Vyuthi/Vyuti - The Lists/Vyuthi - The SFX List.docx
@@ -1345,6 +1345,48 @@
           <w:sz w:val="22"/>
           <w:szCs w:val="22"/>
         </w:rPr>
+        <w:t>Dark Cloudy Vision Out – [19]</w:t>
+      </w:r>
+    </w:p>
+    <w:p>
+      <w:pPr>
+        <w:rPr>
+          <w:rFonts w:ascii="Courier New" w:hAnsi="Courier New" w:cs="Courier New"/>
+          <w:b/>
+          <w:bCs/>
+          <w:sz w:val="22"/>
+          <w:szCs w:val="22"/>
+        </w:rPr>
+      </w:pPr>
+      <w:r>
+        <w:rPr>
+          <w:rFonts w:ascii="Courier New" w:hAnsi="Courier New" w:cs="Courier New"/>
+          <w:b/>
+          <w:bCs/>
+          <w:sz w:val="22"/>
+          <w:szCs w:val="22"/>
+        </w:rPr>
+        <w:t>Flashlight Horrors – [21]</w:t>
+      </w:r>
+    </w:p>
+    <w:p>
+      <w:pPr>
+        <w:rPr>
+          <w:rFonts w:ascii="Courier New" w:hAnsi="Courier New" w:cs="Courier New"/>
+          <w:b/>
+          <w:bCs/>
+          <w:sz w:val="22"/>
+          <w:szCs w:val="22"/>
+        </w:rPr>
+      </w:pPr>
+      <w:r>
+        <w:rPr>
+          <w:rFonts w:ascii="Courier New" w:hAnsi="Courier New" w:cs="Courier New"/>
+          <w:b/>
+          <w:bCs/>
+          <w:sz w:val="22"/>
+          <w:szCs w:val="22"/>
+        </w:rPr>
         <w:t>TODO</w:t>
       </w:r>
     </w:p>
@@ -1704,29 +1746,7 @@
           <w:sz w:val="22"/>
           <w:szCs w:val="22"/>
         </w:rPr>
-        <w:t xml:space="preserve">Kriti’s </w:t>
-      </w:r>
-      <w:proofErr w:type="spellStart"/>
-      <w:r>
-        <w:rPr>
-          <w:rFonts w:ascii="Courier New" w:hAnsi="Courier New" w:cs="Courier New"/>
-          <w:b/>
-          <w:bCs/>
-          <w:sz w:val="22"/>
-          <w:szCs w:val="22"/>
-        </w:rPr>
-        <w:t>Horadu</w:t>
-      </w:r>
-      <w:proofErr w:type="spellEnd"/>
-      <w:r>
-        <w:rPr>
-          <w:rFonts w:ascii="Courier New" w:hAnsi="Courier New" w:cs="Courier New"/>
-          <w:b/>
-          <w:bCs/>
-          <w:sz w:val="22"/>
-          <w:szCs w:val="22"/>
-        </w:rPr>
-        <w:t xml:space="preserve"> – [</w:t>
+        <w:t>Kriti’s Horadu – [</w:t>
       </w:r>
       <w:r>
         <w:rPr>
@@ -2309,6 +2329,7 @@
           <w:sz w:val="22"/>
           <w:szCs w:val="22"/>
         </w:rPr>
+        <w:lastRenderedPageBreak/>
         <w:t>Adi and Ghost float as room rotates – [2</w:t>
       </w:r>
       <w:r>
@@ -2392,112 +2413,1298 @@
           <w:sz w:val="22"/>
           <w:szCs w:val="22"/>
         </w:rPr>
+        <w:t>Loopy eye to closed door transition – [23]</w:t>
+      </w:r>
+    </w:p>
+    <w:p>
+      <w:pPr>
+        <w:rPr>
+          <w:rFonts w:ascii="Courier New" w:hAnsi="Courier New" w:cs="Courier New"/>
+          <w:b/>
+          <w:bCs/>
+          <w:sz w:val="22"/>
+          <w:szCs w:val="22"/>
+        </w:rPr>
+      </w:pPr>
+      <w:r>
+        <w:rPr>
+          <w:rFonts w:ascii="Courier New" w:hAnsi="Courier New" w:cs="Courier New"/>
+          <w:b/>
+          <w:bCs/>
+          <w:sz w:val="22"/>
+          <w:szCs w:val="22"/>
+        </w:rPr>
+        <w:t>Dark foggy room – [24]</w:t>
+      </w:r>
+    </w:p>
+    <w:p>
+      <w:pPr>
+        <w:rPr>
+          <w:rFonts w:ascii="Courier New" w:hAnsi="Courier New" w:cs="Courier New"/>
+          <w:b/>
+          <w:bCs/>
+          <w:sz w:val="22"/>
+          <w:szCs w:val="22"/>
+        </w:rPr>
+      </w:pPr>
+      <w:r>
+        <w:rPr>
+          <w:rFonts w:ascii="Courier New" w:hAnsi="Courier New" w:cs="Courier New"/>
+          <w:b/>
+          <w:bCs/>
+          <w:sz w:val="22"/>
+          <w:szCs w:val="22"/>
+        </w:rPr>
+        <w:t>Envelope flies out of the TV – [24]</w:t>
+      </w:r>
+    </w:p>
+    <w:p>
+      <w:pPr>
+        <w:rPr>
+          <w:rFonts w:ascii="Courier New" w:hAnsi="Courier New" w:cs="Courier New"/>
+          <w:b/>
+          <w:bCs/>
+          <w:sz w:val="22"/>
+          <w:szCs w:val="22"/>
+        </w:rPr>
+      </w:pPr>
+      <w:r>
+        <w:rPr>
+          <w:rFonts w:ascii="Courier New" w:hAnsi="Courier New" w:cs="Courier New"/>
+          <w:b/>
+          <w:bCs/>
+          <w:sz w:val="22"/>
+          <w:szCs w:val="22"/>
+        </w:rPr>
+        <w:t>Kriti and Veds face warps – [24]</w:t>
+      </w:r>
+    </w:p>
+    <w:p>
+      <w:pPr>
+        <w:rPr>
+          <w:rFonts w:ascii="Courier New" w:hAnsi="Courier New" w:cs="Courier New"/>
+          <w:b/>
+          <w:bCs/>
+          <w:sz w:val="22"/>
+          <w:szCs w:val="22"/>
+        </w:rPr>
+      </w:pPr>
+      <w:r>
+        <w:rPr>
+          <w:rFonts w:ascii="Courier New" w:hAnsi="Courier New" w:cs="Courier New"/>
+          <w:b/>
+          <w:bCs/>
+          <w:sz w:val="22"/>
+          <w:szCs w:val="22"/>
+        </w:rPr>
+        <w:t>Priest and Pyre</w:t>
+      </w:r>
+      <w:r>
+        <w:rPr>
+          <w:rFonts w:ascii="Courier New" w:hAnsi="Courier New" w:cs="Courier New"/>
+          <w:b/>
+          <w:bCs/>
+          <w:sz w:val="22"/>
+          <w:szCs w:val="22"/>
+        </w:rPr>
+        <w:t xml:space="preserve"> and Roaring flames – [2</w:t>
+      </w:r>
+      <w:r>
+        <w:rPr>
+          <w:rFonts w:ascii="Courier New" w:hAnsi="Courier New" w:cs="Courier New"/>
+          <w:b/>
+          <w:bCs/>
+          <w:sz w:val="22"/>
+          <w:szCs w:val="22"/>
+        </w:rPr>
+        <w:t>4</w:t>
+      </w:r>
+      <w:r>
+        <w:rPr>
+          <w:rFonts w:ascii="Courier New" w:hAnsi="Courier New" w:cs="Courier New"/>
+          <w:b/>
+          <w:bCs/>
+          <w:sz w:val="22"/>
+          <w:szCs w:val="22"/>
+        </w:rPr>
+        <w:t>]</w:t>
+      </w:r>
+    </w:p>
+    <w:p>
+      <w:pPr>
+        <w:rPr>
+          <w:rFonts w:ascii="Courier New" w:hAnsi="Courier New" w:cs="Courier New"/>
+          <w:b/>
+          <w:bCs/>
+          <w:sz w:val="22"/>
+          <w:szCs w:val="22"/>
+        </w:rPr>
+      </w:pPr>
+      <w:r>
+        <w:rPr>
+          <w:rFonts w:ascii="Courier New" w:hAnsi="Courier New" w:cs="Courier New"/>
+          <w:b/>
+          <w:bCs/>
+          <w:sz w:val="22"/>
+          <w:szCs w:val="22"/>
+        </w:rPr>
+        <w:t>A glowing door – [24]</w:t>
+      </w:r>
+    </w:p>
+    <w:p>
+      <w:pPr>
+        <w:rPr>
+          <w:rFonts w:ascii="Courier New" w:hAnsi="Courier New" w:cs="Courier New"/>
+          <w:b/>
+          <w:bCs/>
+          <w:sz w:val="22"/>
+          <w:szCs w:val="22"/>
+        </w:rPr>
+      </w:pPr>
+      <w:r>
+        <w:rPr>
+          <w:rFonts w:ascii="Courier New" w:hAnsi="Courier New" w:cs="Courier New"/>
+          <w:b/>
+          <w:bCs/>
+          <w:sz w:val="22"/>
+          <w:szCs w:val="22"/>
+        </w:rPr>
+        <w:t xml:space="preserve">The Red Field </w:t>
+      </w:r>
+      <w:r>
+        <w:rPr>
+          <w:rFonts w:ascii="Courier New" w:hAnsi="Courier New" w:cs="Courier New"/>
+          <w:b/>
+          <w:bCs/>
+          <w:sz w:val="22"/>
+          <w:szCs w:val="22"/>
+        </w:rPr>
+        <w:t xml:space="preserve">with clouds and thunder </w:t>
+      </w:r>
+      <w:r>
+        <w:rPr>
+          <w:rFonts w:ascii="Courier New" w:hAnsi="Courier New" w:cs="Courier New"/>
+          <w:b/>
+          <w:bCs/>
+          <w:sz w:val="22"/>
+          <w:szCs w:val="22"/>
+        </w:rPr>
+        <w:t>– [2</w:t>
+      </w:r>
+      <w:r>
+        <w:rPr>
+          <w:rFonts w:ascii="Courier New" w:hAnsi="Courier New" w:cs="Courier New"/>
+          <w:b/>
+          <w:bCs/>
+          <w:sz w:val="22"/>
+          <w:szCs w:val="22"/>
+        </w:rPr>
+        <w:t>5</w:t>
+      </w:r>
+      <w:r>
+        <w:rPr>
+          <w:rFonts w:ascii="Courier New" w:hAnsi="Courier New" w:cs="Courier New"/>
+          <w:b/>
+          <w:bCs/>
+          <w:sz w:val="22"/>
+          <w:szCs w:val="22"/>
+        </w:rPr>
+        <w:t>]</w:t>
+      </w:r>
+    </w:p>
+    <w:p>
+      <w:pPr>
+        <w:rPr>
+          <w:rFonts w:ascii="Courier New" w:hAnsi="Courier New" w:cs="Courier New"/>
+          <w:b/>
+          <w:bCs/>
+          <w:sz w:val="22"/>
+          <w:szCs w:val="22"/>
+        </w:rPr>
+      </w:pPr>
+      <w:r>
+        <w:rPr>
+          <w:rFonts w:ascii="Courier New" w:hAnsi="Courier New" w:cs="Courier New"/>
+          <w:b/>
+          <w:bCs/>
+          <w:sz w:val="22"/>
+          <w:szCs w:val="22"/>
+        </w:rPr>
+        <w:t>The Flying</w:t>
+      </w:r>
+      <w:r>
+        <w:rPr>
+          <w:rFonts w:ascii="Courier New" w:hAnsi="Courier New" w:cs="Courier New"/>
+          <w:b/>
+          <w:bCs/>
+          <w:sz w:val="22"/>
+          <w:szCs w:val="22"/>
+        </w:rPr>
+        <w:t xml:space="preserve"> hands of the Ghosts – [2</w:t>
+      </w:r>
+      <w:r>
+        <w:rPr>
+          <w:rFonts w:ascii="Courier New" w:hAnsi="Courier New" w:cs="Courier New"/>
+          <w:b/>
+          <w:bCs/>
+          <w:sz w:val="22"/>
+          <w:szCs w:val="22"/>
+        </w:rPr>
+        <w:t>5</w:t>
+      </w:r>
+      <w:r>
+        <w:rPr>
+          <w:rFonts w:ascii="Courier New" w:hAnsi="Courier New" w:cs="Courier New"/>
+          <w:b/>
+          <w:bCs/>
+          <w:sz w:val="22"/>
+          <w:szCs w:val="22"/>
+        </w:rPr>
+        <w:t>]</w:t>
+      </w:r>
+    </w:p>
+    <w:p>
+      <w:pPr>
+        <w:rPr>
+          <w:rFonts w:ascii="Courier New" w:hAnsi="Courier New" w:cs="Courier New"/>
+          <w:b/>
+          <w:bCs/>
+          <w:sz w:val="22"/>
+          <w:szCs w:val="22"/>
+        </w:rPr>
+      </w:pPr>
+      <w:r>
+        <w:rPr>
+          <w:rFonts w:ascii="Courier New" w:hAnsi="Courier New" w:cs="Courier New"/>
+          <w:b/>
+          <w:bCs/>
+          <w:sz w:val="22"/>
+          <w:szCs w:val="22"/>
+        </w:rPr>
+        <w:t>Ghost hands grip his face – [25]</w:t>
+      </w:r>
+    </w:p>
+    <w:p>
+      <w:pPr>
+        <w:rPr>
+          <w:rFonts w:ascii="Courier New" w:hAnsi="Courier New" w:cs="Courier New"/>
+          <w:b/>
+          <w:bCs/>
+          <w:sz w:val="22"/>
+          <w:szCs w:val="22"/>
+        </w:rPr>
+      </w:pPr>
+      <w:r>
+        <w:rPr>
+          <w:rFonts w:ascii="Courier New" w:hAnsi="Courier New" w:cs="Courier New"/>
+          <w:b/>
+          <w:bCs/>
+          <w:sz w:val="22"/>
+          <w:szCs w:val="22"/>
+        </w:rPr>
+        <w:t>The Red Sky with 2 Suns and Vortex – [2</w:t>
+      </w:r>
+      <w:r>
+        <w:rPr>
+          <w:rFonts w:ascii="Courier New" w:hAnsi="Courier New" w:cs="Courier New"/>
+          <w:b/>
+          <w:bCs/>
+          <w:sz w:val="22"/>
+          <w:szCs w:val="22"/>
+        </w:rPr>
+        <w:t>5</w:t>
+      </w:r>
+      <w:r>
+        <w:rPr>
+          <w:rFonts w:ascii="Courier New" w:hAnsi="Courier New" w:cs="Courier New"/>
+          <w:b/>
+          <w:bCs/>
+          <w:sz w:val="22"/>
+          <w:szCs w:val="22"/>
+        </w:rPr>
+        <w:t>]</w:t>
+      </w:r>
+    </w:p>
+    <w:p>
+      <w:pPr>
+        <w:rPr>
+          <w:rFonts w:ascii="Courier New" w:hAnsi="Courier New" w:cs="Courier New"/>
+          <w:b/>
+          <w:bCs/>
+          <w:sz w:val="22"/>
+          <w:szCs w:val="22"/>
+        </w:rPr>
+      </w:pPr>
+      <w:r>
+        <w:rPr>
+          <w:rFonts w:ascii="Courier New" w:hAnsi="Courier New" w:cs="Courier New"/>
+          <w:b/>
+          <w:bCs/>
+          <w:sz w:val="22"/>
+          <w:szCs w:val="22"/>
+        </w:rPr>
+        <w:t>Hit face to tree and fall – [2</w:t>
+      </w:r>
+      <w:r>
+        <w:rPr>
+          <w:rFonts w:ascii="Courier New" w:hAnsi="Courier New" w:cs="Courier New"/>
+          <w:b/>
+          <w:bCs/>
+          <w:sz w:val="22"/>
+          <w:szCs w:val="22"/>
+        </w:rPr>
+        <w:t>5</w:t>
+      </w:r>
+      <w:r>
+        <w:rPr>
+          <w:rFonts w:ascii="Courier New" w:hAnsi="Courier New" w:cs="Courier New"/>
+          <w:b/>
+          <w:bCs/>
+          <w:sz w:val="22"/>
+          <w:szCs w:val="22"/>
+        </w:rPr>
+        <w:t>]</w:t>
+      </w:r>
+    </w:p>
+    <w:p>
+      <w:pPr>
+        <w:rPr>
+          <w:rFonts w:ascii="Courier New" w:hAnsi="Courier New" w:cs="Courier New"/>
+          <w:b/>
+          <w:bCs/>
+          <w:sz w:val="22"/>
+          <w:szCs w:val="22"/>
+        </w:rPr>
+      </w:pPr>
+      <w:r>
+        <w:rPr>
+          <w:rFonts w:ascii="Courier New" w:hAnsi="Courier New" w:cs="Courier New"/>
+          <w:b/>
+          <w:bCs/>
+          <w:sz w:val="22"/>
+          <w:szCs w:val="22"/>
+        </w:rPr>
+        <w:t>Ghostly silhouettes</w:t>
+      </w:r>
+      <w:r>
+        <w:rPr>
+          <w:rFonts w:ascii="Courier New" w:hAnsi="Courier New" w:cs="Courier New"/>
+          <w:b/>
+          <w:bCs/>
+          <w:sz w:val="22"/>
+          <w:szCs w:val="22"/>
+        </w:rPr>
+        <w:t xml:space="preserve"> in the distance – [2</w:t>
+      </w:r>
+      <w:r>
+        <w:rPr>
+          <w:rFonts w:ascii="Courier New" w:hAnsi="Courier New" w:cs="Courier New"/>
+          <w:b/>
+          <w:bCs/>
+          <w:sz w:val="22"/>
+          <w:szCs w:val="22"/>
+        </w:rPr>
+        <w:t>5</w:t>
+      </w:r>
+      <w:r>
+        <w:rPr>
+          <w:rFonts w:ascii="Courier New" w:hAnsi="Courier New" w:cs="Courier New"/>
+          <w:b/>
+          <w:bCs/>
+          <w:sz w:val="22"/>
+          <w:szCs w:val="22"/>
+        </w:rPr>
+        <w:t>]</w:t>
+      </w:r>
+    </w:p>
+    <w:p>
+      <w:pPr>
+        <w:rPr>
+          <w:rFonts w:ascii="Courier New" w:hAnsi="Courier New" w:cs="Courier New"/>
+          <w:b/>
+          <w:bCs/>
+          <w:sz w:val="22"/>
+          <w:szCs w:val="22"/>
+        </w:rPr>
+      </w:pPr>
+      <w:r>
+        <w:rPr>
+          <w:rFonts w:ascii="Courier New" w:hAnsi="Courier New" w:cs="Courier New"/>
+          <w:b/>
+          <w:bCs/>
+          <w:sz w:val="22"/>
+          <w:szCs w:val="22"/>
+        </w:rPr>
+        <w:t>Appearance of Adi’s father’s ghost – [25]</w:t>
+      </w:r>
+    </w:p>
+    <w:p>
+      <w:pPr>
+        <w:rPr>
+          <w:rFonts w:ascii="Courier New" w:hAnsi="Courier New" w:cs="Courier New"/>
+          <w:b/>
+          <w:bCs/>
+          <w:sz w:val="22"/>
+          <w:szCs w:val="22"/>
+        </w:rPr>
+      </w:pPr>
+      <w:r>
+        <w:rPr>
+          <w:rFonts w:ascii="Courier New" w:hAnsi="Courier New" w:cs="Courier New"/>
+          <w:b/>
+          <w:bCs/>
+          <w:sz w:val="22"/>
+          <w:szCs w:val="22"/>
+        </w:rPr>
+        <w:t>Raven flies and sits in the tree – [2</w:t>
+      </w:r>
+      <w:r>
+        <w:rPr>
+          <w:rFonts w:ascii="Courier New" w:hAnsi="Courier New" w:cs="Courier New"/>
+          <w:b/>
+          <w:bCs/>
+          <w:sz w:val="22"/>
+          <w:szCs w:val="22"/>
+        </w:rPr>
+        <w:t>5</w:t>
+      </w:r>
+      <w:r>
+        <w:rPr>
+          <w:rFonts w:ascii="Courier New" w:hAnsi="Courier New" w:cs="Courier New"/>
+          <w:b/>
+          <w:bCs/>
+          <w:sz w:val="22"/>
+          <w:szCs w:val="22"/>
+        </w:rPr>
+        <w:t>]</w:t>
+      </w:r>
+    </w:p>
+    <w:p>
+      <w:pPr>
+        <w:rPr>
+          <w:rFonts w:ascii="Courier New" w:hAnsi="Courier New" w:cs="Courier New"/>
+          <w:b/>
+          <w:bCs/>
+          <w:sz w:val="22"/>
+          <w:szCs w:val="22"/>
+        </w:rPr>
+      </w:pPr>
+      <w:r>
+        <w:rPr>
+          <w:rFonts w:ascii="Courier New" w:hAnsi="Courier New" w:cs="Courier New"/>
+          <w:b/>
+          <w:bCs/>
+          <w:sz w:val="22"/>
+          <w:szCs w:val="22"/>
+        </w:rPr>
+        <w:t>Sesame appears on his face – [2</w:t>
+      </w:r>
+      <w:r>
+        <w:rPr>
+          <w:rFonts w:ascii="Courier New" w:hAnsi="Courier New" w:cs="Courier New"/>
+          <w:b/>
+          <w:bCs/>
+          <w:sz w:val="22"/>
+          <w:szCs w:val="22"/>
+        </w:rPr>
+        <w:t>5</w:t>
+      </w:r>
+      <w:r>
+        <w:rPr>
+          <w:rFonts w:ascii="Courier New" w:hAnsi="Courier New" w:cs="Courier New"/>
+          <w:b/>
+          <w:bCs/>
+          <w:sz w:val="22"/>
+          <w:szCs w:val="22"/>
+        </w:rPr>
+        <w:t>]</w:t>
+      </w:r>
+    </w:p>
+    <w:p>
+      <w:pPr>
+        <w:rPr>
+          <w:rFonts w:ascii="Courier New" w:hAnsi="Courier New" w:cs="Courier New"/>
+          <w:b/>
+          <w:bCs/>
+          <w:sz w:val="22"/>
+          <w:szCs w:val="22"/>
+        </w:rPr>
+      </w:pPr>
+      <w:r>
+        <w:rPr>
+          <w:rFonts w:ascii="Courier New" w:hAnsi="Courier New" w:cs="Courier New"/>
+          <w:b/>
+          <w:bCs/>
+          <w:sz w:val="22"/>
+          <w:szCs w:val="22"/>
+        </w:rPr>
+        <w:t>Raven eats sesame – [2</w:t>
+      </w:r>
+      <w:r>
+        <w:rPr>
+          <w:rFonts w:ascii="Courier New" w:hAnsi="Courier New" w:cs="Courier New"/>
+          <w:b/>
+          <w:bCs/>
+          <w:sz w:val="22"/>
+          <w:szCs w:val="22"/>
+        </w:rPr>
+        <w:t>5</w:t>
+      </w:r>
+      <w:r>
+        <w:rPr>
+          <w:rFonts w:ascii="Courier New" w:hAnsi="Courier New" w:cs="Courier New"/>
+          <w:b/>
+          <w:bCs/>
+          <w:sz w:val="22"/>
+          <w:szCs w:val="22"/>
+        </w:rPr>
+        <w:t>]</w:t>
+      </w:r>
+    </w:p>
+    <w:p>
+      <w:pPr>
+        <w:rPr>
+          <w:rFonts w:ascii="Courier New" w:hAnsi="Courier New" w:cs="Courier New"/>
+          <w:b/>
+          <w:bCs/>
+          <w:sz w:val="22"/>
+          <w:szCs w:val="22"/>
+        </w:rPr>
+      </w:pPr>
+      <w:r>
+        <w:rPr>
+          <w:rFonts w:ascii="Courier New" w:hAnsi="Courier New" w:cs="Courier New"/>
+          <w:b/>
+          <w:bCs/>
+          <w:sz w:val="22"/>
+          <w:szCs w:val="22"/>
+        </w:rPr>
+        <w:t>Vasu shots – [2</w:t>
+      </w:r>
+      <w:r>
+        <w:rPr>
+          <w:rFonts w:ascii="Courier New" w:hAnsi="Courier New" w:cs="Courier New"/>
+          <w:b/>
+          <w:bCs/>
+          <w:sz w:val="22"/>
+          <w:szCs w:val="22"/>
+        </w:rPr>
+        <w:t>5</w:t>
+      </w:r>
+      <w:r>
+        <w:rPr>
+          <w:rFonts w:ascii="Courier New" w:hAnsi="Courier New" w:cs="Courier New"/>
+          <w:b/>
+          <w:bCs/>
+          <w:sz w:val="22"/>
+          <w:szCs w:val="22"/>
+        </w:rPr>
+        <w:t>]</w:t>
+      </w:r>
+    </w:p>
+    <w:p>
+      <w:pPr>
+        <w:rPr>
+          <w:rFonts w:ascii="Courier New" w:hAnsi="Courier New" w:cs="Courier New"/>
+          <w:b/>
+          <w:bCs/>
+          <w:sz w:val="22"/>
+          <w:szCs w:val="22"/>
+        </w:rPr>
+      </w:pPr>
+      <w:r>
+        <w:rPr>
+          <w:rFonts w:ascii="Courier New" w:hAnsi="Courier New" w:cs="Courier New"/>
+          <w:b/>
+          <w:bCs/>
+          <w:sz w:val="22"/>
+          <w:szCs w:val="22"/>
+        </w:rPr>
+        <w:t xml:space="preserve">The </w:t>
+      </w:r>
+      <w:r>
+        <w:rPr>
+          <w:rFonts w:ascii="Courier New" w:hAnsi="Courier New" w:cs="Courier New"/>
+          <w:b/>
+          <w:bCs/>
+          <w:sz w:val="22"/>
+          <w:szCs w:val="22"/>
+        </w:rPr>
+        <w:t>three P</w:t>
+      </w:r>
+      <w:r>
+        <w:rPr>
+          <w:rFonts w:ascii="Courier New" w:hAnsi="Courier New" w:cs="Courier New"/>
+          <w:b/>
+          <w:bCs/>
+          <w:sz w:val="22"/>
+          <w:szCs w:val="22"/>
+        </w:rPr>
+        <w:t>itrus – [25]</w:t>
+      </w:r>
+    </w:p>
+    <w:p>
+      <w:pPr>
+        <w:rPr>
+          <w:rFonts w:ascii="Courier New" w:hAnsi="Courier New" w:cs="Courier New"/>
+          <w:b/>
+          <w:bCs/>
+          <w:sz w:val="22"/>
+          <w:szCs w:val="22"/>
+        </w:rPr>
+      </w:pPr>
+      <w:r>
+        <w:rPr>
+          <w:rFonts w:ascii="Courier New" w:hAnsi="Courier New" w:cs="Courier New"/>
+          <w:b/>
+          <w:bCs/>
+          <w:sz w:val="22"/>
+          <w:szCs w:val="22"/>
+        </w:rPr>
+        <w:t>Father opens a portal</w:t>
+      </w:r>
+      <w:r>
+        <w:rPr>
+          <w:rFonts w:ascii="Courier New" w:hAnsi="Courier New" w:cs="Courier New"/>
+          <w:b/>
+          <w:bCs/>
+          <w:sz w:val="22"/>
+          <w:szCs w:val="22"/>
+        </w:rPr>
+        <w:t xml:space="preserve"> – [2</w:t>
+      </w:r>
+      <w:r>
+        <w:rPr>
+          <w:rFonts w:ascii="Courier New" w:hAnsi="Courier New" w:cs="Courier New"/>
+          <w:b/>
+          <w:bCs/>
+          <w:sz w:val="22"/>
+          <w:szCs w:val="22"/>
+        </w:rPr>
+        <w:t>5</w:t>
+      </w:r>
+      <w:r>
+        <w:rPr>
+          <w:rFonts w:ascii="Courier New" w:hAnsi="Courier New" w:cs="Courier New"/>
+          <w:b/>
+          <w:bCs/>
+          <w:sz w:val="22"/>
+          <w:szCs w:val="22"/>
+        </w:rPr>
+        <w:t>]</w:t>
+      </w:r>
+    </w:p>
+    <w:p>
+      <w:pPr>
+        <w:rPr>
+          <w:rFonts w:ascii="Courier New" w:hAnsi="Courier New" w:cs="Courier New"/>
+          <w:b/>
+          <w:bCs/>
+          <w:sz w:val="22"/>
+          <w:szCs w:val="22"/>
+        </w:rPr>
+      </w:pPr>
+      <w:r>
+        <w:rPr>
+          <w:rFonts w:ascii="Courier New" w:hAnsi="Courier New" w:cs="Courier New"/>
+          <w:b/>
+          <w:bCs/>
+          <w:sz w:val="22"/>
+          <w:szCs w:val="22"/>
+        </w:rPr>
+        <w:t>Portal drifts away – [2</w:t>
+      </w:r>
+      <w:r>
+        <w:rPr>
+          <w:rFonts w:ascii="Courier New" w:hAnsi="Courier New" w:cs="Courier New"/>
+          <w:b/>
+          <w:bCs/>
+          <w:sz w:val="22"/>
+          <w:szCs w:val="22"/>
+        </w:rPr>
+        <w:t>6</w:t>
+      </w:r>
+      <w:r>
+        <w:rPr>
+          <w:rFonts w:ascii="Courier New" w:hAnsi="Courier New" w:cs="Courier New"/>
+          <w:b/>
+          <w:bCs/>
+          <w:sz w:val="22"/>
+          <w:szCs w:val="22"/>
+        </w:rPr>
+        <w:t>]</w:t>
+      </w:r>
+    </w:p>
+    <w:p>
+      <w:pPr>
+        <w:rPr>
+          <w:rFonts w:ascii="Courier New" w:hAnsi="Courier New" w:cs="Courier New"/>
+          <w:b/>
+          <w:bCs/>
+          <w:sz w:val="22"/>
+          <w:szCs w:val="22"/>
+        </w:rPr>
+      </w:pPr>
+      <w:r>
+        <w:rPr>
+          <w:rFonts w:ascii="Courier New" w:hAnsi="Courier New" w:cs="Courier New"/>
+          <w:b/>
+          <w:bCs/>
+          <w:sz w:val="22"/>
+          <w:szCs w:val="22"/>
+        </w:rPr>
+        <w:t>Mirror Delay – [2</w:t>
+      </w:r>
+      <w:r>
+        <w:rPr>
+          <w:rFonts w:ascii="Courier New" w:hAnsi="Courier New" w:cs="Courier New"/>
+          <w:b/>
+          <w:bCs/>
+          <w:sz w:val="22"/>
+          <w:szCs w:val="22"/>
+        </w:rPr>
+        <w:t>7</w:t>
+      </w:r>
+      <w:r>
+        <w:rPr>
+          <w:rFonts w:ascii="Courier New" w:hAnsi="Courier New" w:cs="Courier New"/>
+          <w:b/>
+          <w:bCs/>
+          <w:sz w:val="22"/>
+          <w:szCs w:val="22"/>
+        </w:rPr>
+        <w:t>]</w:t>
+      </w:r>
+    </w:p>
+    <w:p>
+      <w:pPr>
+        <w:rPr>
+          <w:rFonts w:ascii="Courier New" w:hAnsi="Courier New" w:cs="Courier New"/>
+          <w:b/>
+          <w:bCs/>
+          <w:sz w:val="22"/>
+          <w:szCs w:val="22"/>
+        </w:rPr>
+      </w:pPr>
+      <w:r>
+        <w:rPr>
+          <w:rFonts w:ascii="Courier New" w:hAnsi="Courier New" w:cs="Courier New"/>
+          <w:b/>
+          <w:bCs/>
+          <w:sz w:val="22"/>
+          <w:szCs w:val="22"/>
+        </w:rPr>
+        <w:t>Mirror explo</w:t>
+      </w:r>
+      <w:r>
+        <w:rPr>
+          <w:rFonts w:ascii="Courier New" w:hAnsi="Courier New" w:cs="Courier New"/>
+          <w:b/>
+          <w:bCs/>
+          <w:sz w:val="22"/>
+          <w:szCs w:val="22"/>
+        </w:rPr>
+        <w:t xml:space="preserve">sion and </w:t>
+      </w:r>
+      <w:r>
+        <w:rPr>
+          <w:rFonts w:ascii="Courier New" w:hAnsi="Courier New" w:cs="Courier New"/>
+          <w:b/>
+          <w:bCs/>
+          <w:sz w:val="22"/>
+          <w:szCs w:val="22"/>
+        </w:rPr>
+        <w:t xml:space="preserve">propelled </w:t>
+      </w:r>
+      <w:r>
+        <w:rPr>
+          <w:rFonts w:ascii="Courier New" w:hAnsi="Courier New" w:cs="Courier New"/>
+          <w:b/>
+          <w:bCs/>
+          <w:sz w:val="22"/>
+          <w:szCs w:val="22"/>
+        </w:rPr>
+        <w:t>back</w:t>
+      </w:r>
+      <w:r>
+        <w:rPr>
+          <w:rFonts w:ascii="Courier New" w:hAnsi="Courier New" w:cs="Courier New"/>
+          <w:b/>
+          <w:bCs/>
+          <w:sz w:val="22"/>
+          <w:szCs w:val="22"/>
+        </w:rPr>
+        <w:t>ward</w:t>
+      </w:r>
+      <w:r>
+        <w:rPr>
+          <w:rFonts w:ascii="Courier New" w:hAnsi="Courier New" w:cs="Courier New"/>
+          <w:b/>
+          <w:bCs/>
+          <w:sz w:val="22"/>
+          <w:szCs w:val="22"/>
+        </w:rPr>
+        <w:t xml:space="preserve"> </w:t>
+      </w:r>
+      <w:r>
+        <w:rPr>
+          <w:rFonts w:ascii="Courier New" w:hAnsi="Courier New" w:cs="Courier New"/>
+          <w:b/>
+          <w:bCs/>
+          <w:sz w:val="22"/>
+          <w:szCs w:val="22"/>
+        </w:rPr>
+        <w:t>– [2</w:t>
+      </w:r>
+      <w:r>
+        <w:rPr>
+          <w:rFonts w:ascii="Courier New" w:hAnsi="Courier New" w:cs="Courier New"/>
+          <w:b/>
+          <w:bCs/>
+          <w:sz w:val="22"/>
+          <w:szCs w:val="22"/>
+        </w:rPr>
+        <w:t>7</w:t>
+      </w:r>
+      <w:r>
+        <w:rPr>
+          <w:rFonts w:ascii="Courier New" w:hAnsi="Courier New" w:cs="Courier New"/>
+          <w:b/>
+          <w:bCs/>
+          <w:sz w:val="22"/>
+          <w:szCs w:val="22"/>
+        </w:rPr>
+        <w:t>]</w:t>
+      </w:r>
+    </w:p>
+    <w:p>
+      <w:pPr>
+        <w:rPr>
+          <w:rFonts w:ascii="Courier New" w:hAnsi="Courier New" w:cs="Courier New"/>
+          <w:b/>
+          <w:bCs/>
+          <w:sz w:val="22"/>
+          <w:szCs w:val="22"/>
+        </w:rPr>
+      </w:pPr>
+      <w:r>
+        <w:rPr>
+          <w:rFonts w:ascii="Courier New" w:hAnsi="Courier New" w:cs="Courier New"/>
+          <w:b/>
+          <w:bCs/>
+          <w:sz w:val="22"/>
+          <w:szCs w:val="22"/>
+        </w:rPr>
+        <w:t xml:space="preserve">The Memory </w:t>
+      </w:r>
+      <w:r>
+        <w:rPr>
+          <w:rFonts w:ascii="Courier New" w:hAnsi="Courier New" w:cs="Courier New"/>
+          <w:b/>
+          <w:bCs/>
+          <w:sz w:val="22"/>
+          <w:szCs w:val="22"/>
+        </w:rPr>
+        <w:t>shards m</w:t>
+      </w:r>
+      <w:r>
+        <w:rPr>
+          <w:rFonts w:ascii="Courier New" w:hAnsi="Courier New" w:cs="Courier New"/>
+          <w:b/>
+          <w:bCs/>
+          <w:sz w:val="22"/>
+          <w:szCs w:val="22"/>
+        </w:rPr>
+        <w:t>ontage – [2</w:t>
+      </w:r>
+      <w:r>
+        <w:rPr>
+          <w:rFonts w:ascii="Courier New" w:hAnsi="Courier New" w:cs="Courier New"/>
+          <w:b/>
+          <w:bCs/>
+          <w:sz w:val="22"/>
+          <w:szCs w:val="22"/>
+        </w:rPr>
+        <w:t>5</w:t>
+      </w:r>
+      <w:r>
+        <w:rPr>
+          <w:rFonts w:ascii="Courier New" w:hAnsi="Courier New" w:cs="Courier New"/>
+          <w:b/>
+          <w:bCs/>
+          <w:sz w:val="22"/>
+          <w:szCs w:val="22"/>
+        </w:rPr>
+        <w:t>]</w:t>
+      </w:r>
+    </w:p>
+    <w:p>
+      <w:pPr>
+        <w:rPr>
+          <w:rFonts w:ascii="Courier New" w:hAnsi="Courier New" w:cs="Courier New"/>
+          <w:b/>
+          <w:bCs/>
+          <w:sz w:val="22"/>
+          <w:szCs w:val="22"/>
+        </w:rPr>
+      </w:pPr>
+      <w:r>
+        <w:rPr>
+          <w:rFonts w:ascii="Courier New" w:hAnsi="Courier New" w:cs="Courier New"/>
+          <w:b/>
+          <w:bCs/>
+          <w:sz w:val="22"/>
+          <w:szCs w:val="22"/>
+        </w:rPr>
+        <w:t xml:space="preserve">The </w:t>
+      </w:r>
+      <w:r>
+        <w:rPr>
+          <w:rFonts w:ascii="Courier New" w:hAnsi="Courier New" w:cs="Courier New"/>
+          <w:b/>
+          <w:bCs/>
+          <w:sz w:val="22"/>
+          <w:szCs w:val="22"/>
+        </w:rPr>
+        <w:t>C</w:t>
+      </w:r>
+      <w:r>
+        <w:rPr>
+          <w:rFonts w:ascii="Courier New" w:hAnsi="Courier New" w:cs="Courier New"/>
+          <w:b/>
+          <w:bCs/>
+          <w:sz w:val="22"/>
+          <w:szCs w:val="22"/>
+        </w:rPr>
+        <w:t>remation – [2</w:t>
+      </w:r>
+      <w:r>
+        <w:rPr>
+          <w:rFonts w:ascii="Courier New" w:hAnsi="Courier New" w:cs="Courier New"/>
+          <w:b/>
+          <w:bCs/>
+          <w:sz w:val="22"/>
+          <w:szCs w:val="22"/>
+        </w:rPr>
+        <w:t>6</w:t>
+      </w:r>
+      <w:r>
+        <w:rPr>
+          <w:rFonts w:ascii="Courier New" w:hAnsi="Courier New" w:cs="Courier New"/>
+          <w:b/>
+          <w:bCs/>
+          <w:sz w:val="22"/>
+          <w:szCs w:val="22"/>
+        </w:rPr>
+        <w:t>]</w:t>
+      </w:r>
+    </w:p>
+    <w:p>
+      <w:pPr>
+        <w:rPr>
+          <w:rFonts w:ascii="Courier New" w:hAnsi="Courier New" w:cs="Courier New"/>
+          <w:b/>
+          <w:bCs/>
+          <w:sz w:val="22"/>
+          <w:szCs w:val="22"/>
+        </w:rPr>
+      </w:pPr>
+      <w:r>
+        <w:rPr>
+          <w:rFonts w:ascii="Courier New" w:hAnsi="Courier New" w:cs="Courier New"/>
+          <w:b/>
+          <w:bCs/>
+          <w:sz w:val="22"/>
+          <w:szCs w:val="22"/>
+        </w:rPr>
+        <w:t>Family appears through fog – [28]</w:t>
+      </w:r>
+    </w:p>
+    <w:p>
+      <w:pPr>
+        <w:rPr>
+          <w:rFonts w:ascii="Courier New" w:hAnsi="Courier New" w:cs="Courier New"/>
+          <w:b/>
+          <w:bCs/>
+          <w:sz w:val="22"/>
+          <w:szCs w:val="22"/>
+        </w:rPr>
+      </w:pPr>
+      <w:r>
+        <w:rPr>
+          <w:rFonts w:ascii="Courier New" w:hAnsi="Courier New" w:cs="Courier New"/>
+          <w:b/>
+          <w:bCs/>
+          <w:sz w:val="22"/>
+          <w:szCs w:val="22"/>
+        </w:rPr>
+        <w:t>Mother transforms into Yamadhootha – [28]</w:t>
+      </w:r>
+    </w:p>
+    <w:p>
+      <w:pPr>
+        <w:rPr>
+          <w:rFonts w:ascii="Courier New" w:hAnsi="Courier New" w:cs="Courier New"/>
+          <w:b/>
+          <w:bCs/>
+          <w:sz w:val="22"/>
+          <w:szCs w:val="22"/>
+        </w:rPr>
+      </w:pPr>
+      <w:r>
+        <w:rPr>
+          <w:rFonts w:ascii="Courier New" w:hAnsi="Courier New" w:cs="Courier New"/>
+          <w:b/>
+          <w:bCs/>
+          <w:sz w:val="22"/>
+          <w:szCs w:val="22"/>
+        </w:rPr>
+        <w:t xml:space="preserve">Yamadhootha’s </w:t>
+      </w:r>
+      <w:r>
+        <w:rPr>
+          <w:rFonts w:ascii="Courier New" w:hAnsi="Courier New" w:cs="Courier New"/>
+          <w:b/>
+          <w:bCs/>
+          <w:sz w:val="22"/>
+          <w:szCs w:val="22"/>
+        </w:rPr>
+        <w:t xml:space="preserve">red </w:t>
+      </w:r>
+      <w:r>
+        <w:rPr>
+          <w:rFonts w:ascii="Courier New" w:hAnsi="Courier New" w:cs="Courier New"/>
+          <w:b/>
+          <w:bCs/>
+          <w:sz w:val="22"/>
+          <w:szCs w:val="22"/>
+        </w:rPr>
+        <w:t>glowing eyes – [</w:t>
+      </w:r>
+      <w:r>
+        <w:rPr>
+          <w:rFonts w:ascii="Courier New" w:hAnsi="Courier New" w:cs="Courier New"/>
+          <w:b/>
+          <w:bCs/>
+          <w:sz w:val="22"/>
+          <w:szCs w:val="22"/>
+        </w:rPr>
+        <w:t>28</w:t>
+      </w:r>
+      <w:r>
+        <w:rPr>
+          <w:rFonts w:ascii="Courier New" w:hAnsi="Courier New" w:cs="Courier New"/>
+          <w:b/>
+          <w:bCs/>
+          <w:sz w:val="22"/>
+          <w:szCs w:val="22"/>
+        </w:rPr>
+        <w:t>]</w:t>
+      </w:r>
+    </w:p>
+    <w:p>
+      <w:pPr>
+        <w:rPr>
+          <w:rFonts w:ascii="Courier New" w:hAnsi="Courier New" w:cs="Courier New"/>
+          <w:b/>
+          <w:bCs/>
+          <w:sz w:val="22"/>
+          <w:szCs w:val="22"/>
+        </w:rPr>
+      </w:pPr>
+      <w:r>
+        <w:rPr>
+          <w:rFonts w:ascii="Courier New" w:hAnsi="Courier New" w:cs="Courier New"/>
+          <w:b/>
+          <w:bCs/>
+          <w:sz w:val="22"/>
+          <w:szCs w:val="22"/>
+        </w:rPr>
+        <w:t xml:space="preserve">Portal </w:t>
+      </w:r>
+      <w:r>
+        <w:rPr>
+          <w:rFonts w:ascii="Courier New" w:hAnsi="Courier New" w:cs="Courier New"/>
+          <w:b/>
+          <w:bCs/>
+          <w:sz w:val="22"/>
+          <w:szCs w:val="22"/>
+        </w:rPr>
+        <w:t>Appears</w:t>
+      </w:r>
+      <w:r>
+        <w:rPr>
+          <w:rFonts w:ascii="Courier New" w:hAnsi="Courier New" w:cs="Courier New"/>
+          <w:b/>
+          <w:bCs/>
+          <w:sz w:val="22"/>
+          <w:szCs w:val="22"/>
+        </w:rPr>
+        <w:t xml:space="preserve"> through the fog </w:t>
+      </w:r>
+      <w:r>
+        <w:rPr>
+          <w:rFonts w:ascii="Courier New" w:hAnsi="Courier New" w:cs="Courier New"/>
+          <w:b/>
+          <w:bCs/>
+          <w:sz w:val="22"/>
+          <w:szCs w:val="22"/>
+        </w:rPr>
+        <w:t>– [2</w:t>
+      </w:r>
+      <w:r>
+        <w:rPr>
+          <w:rFonts w:ascii="Courier New" w:hAnsi="Courier New" w:cs="Courier New"/>
+          <w:b/>
+          <w:bCs/>
+          <w:sz w:val="22"/>
+          <w:szCs w:val="22"/>
+        </w:rPr>
+        <w:t>8</w:t>
+      </w:r>
+      <w:r>
+        <w:rPr>
+          <w:rFonts w:ascii="Courier New" w:hAnsi="Courier New" w:cs="Courier New"/>
+          <w:b/>
+          <w:bCs/>
+          <w:sz w:val="22"/>
+          <w:szCs w:val="22"/>
+        </w:rPr>
+        <w:t>]</w:t>
+      </w:r>
+    </w:p>
+    <w:p>
+      <w:pPr>
+        <w:rPr>
+          <w:rFonts w:ascii="Courier New" w:hAnsi="Courier New" w:cs="Courier New"/>
+          <w:b/>
+          <w:bCs/>
+          <w:sz w:val="22"/>
+          <w:szCs w:val="22"/>
+        </w:rPr>
+      </w:pPr>
+      <w:r>
+        <w:rPr>
+          <w:rFonts w:ascii="Courier New" w:hAnsi="Courier New" w:cs="Courier New"/>
+          <w:b/>
+          <w:bCs/>
+          <w:sz w:val="22"/>
+          <w:szCs w:val="22"/>
+        </w:rPr>
+        <w:t xml:space="preserve">The </w:t>
+      </w:r>
+      <w:r>
+        <w:rPr>
+          <w:rFonts w:ascii="Courier New" w:hAnsi="Courier New" w:cs="Courier New"/>
+          <w:b/>
+          <w:bCs/>
+          <w:sz w:val="22"/>
+          <w:szCs w:val="22"/>
+        </w:rPr>
+        <w:t>c</w:t>
+      </w:r>
+      <w:r>
+        <w:rPr>
+          <w:rFonts w:ascii="Courier New" w:hAnsi="Courier New" w:cs="Courier New"/>
+          <w:b/>
+          <w:bCs/>
+          <w:sz w:val="22"/>
+          <w:szCs w:val="22"/>
+        </w:rPr>
+        <w:t xml:space="preserve">hain </w:t>
+      </w:r>
+      <w:r>
+        <w:rPr>
+          <w:rFonts w:ascii="Courier New" w:hAnsi="Courier New" w:cs="Courier New"/>
+          <w:b/>
+          <w:bCs/>
+          <w:sz w:val="22"/>
+          <w:szCs w:val="22"/>
+        </w:rPr>
+        <w:t>comes out of hands – [28]</w:t>
+      </w:r>
+    </w:p>
+    <w:p>
+      <w:pPr>
+        <w:rPr>
+          <w:rFonts w:ascii="Courier New" w:hAnsi="Courier New" w:cs="Courier New"/>
+          <w:b/>
+          <w:bCs/>
+          <w:sz w:val="22"/>
+          <w:szCs w:val="22"/>
+        </w:rPr>
+      </w:pPr>
+      <w:r>
+        <w:rPr>
+          <w:rFonts w:ascii="Courier New" w:hAnsi="Courier New" w:cs="Courier New"/>
+          <w:b/>
+          <w:bCs/>
+          <w:sz w:val="22"/>
+          <w:szCs w:val="22"/>
+        </w:rPr>
+        <w:t>The chain crawls on the floor – [28]</w:t>
+      </w:r>
+    </w:p>
+    <w:p>
+      <w:pPr>
+        <w:rPr>
+          <w:rFonts w:ascii="Courier New" w:hAnsi="Courier New" w:cs="Courier New"/>
+          <w:b/>
+          <w:bCs/>
+          <w:sz w:val="22"/>
+          <w:szCs w:val="22"/>
+        </w:rPr>
+      </w:pPr>
+      <w:r>
+        <w:rPr>
+          <w:rFonts w:ascii="Courier New" w:hAnsi="Courier New" w:cs="Courier New"/>
+          <w:b/>
+          <w:bCs/>
+          <w:sz w:val="22"/>
+          <w:szCs w:val="22"/>
+        </w:rPr>
         <w:lastRenderedPageBreak/>
-        <w:t>Loopy eye to closed door transition – [23]</w:t>
-      </w:r>
-    </w:p>
-    <w:p>
-      <w:pPr>
-        <w:rPr>
-          <w:rFonts w:ascii="Courier New" w:hAnsi="Courier New" w:cs="Courier New"/>
-          <w:b/>
-          <w:bCs/>
-          <w:sz w:val="22"/>
-          <w:szCs w:val="22"/>
-        </w:rPr>
-      </w:pPr>
-      <w:r>
-        <w:rPr>
-          <w:rFonts w:ascii="Courier New" w:hAnsi="Courier New" w:cs="Courier New"/>
-          <w:b/>
-          <w:bCs/>
-          <w:sz w:val="22"/>
-          <w:szCs w:val="22"/>
-        </w:rPr>
-        <w:t>Dark foggy room – [24]</w:t>
-      </w:r>
-    </w:p>
-    <w:p>
-      <w:pPr>
-        <w:rPr>
-          <w:rFonts w:ascii="Courier New" w:hAnsi="Courier New" w:cs="Courier New"/>
-          <w:b/>
-          <w:bCs/>
-          <w:sz w:val="22"/>
-          <w:szCs w:val="22"/>
-        </w:rPr>
-      </w:pPr>
-      <w:r>
-        <w:rPr>
-          <w:rFonts w:ascii="Courier New" w:hAnsi="Courier New" w:cs="Courier New"/>
-          <w:b/>
-          <w:bCs/>
-          <w:sz w:val="22"/>
-          <w:szCs w:val="22"/>
-        </w:rPr>
-        <w:t>Envelope flies out of the TV – [24]</w:t>
-      </w:r>
-    </w:p>
-    <w:p>
-      <w:pPr>
-        <w:rPr>
-          <w:rFonts w:ascii="Courier New" w:hAnsi="Courier New" w:cs="Courier New"/>
-          <w:b/>
-          <w:bCs/>
-          <w:sz w:val="22"/>
-          <w:szCs w:val="22"/>
-        </w:rPr>
-      </w:pPr>
-      <w:r>
-        <w:rPr>
-          <w:rFonts w:ascii="Courier New" w:hAnsi="Courier New" w:cs="Courier New"/>
-          <w:b/>
-          <w:bCs/>
-          <w:sz w:val="22"/>
-          <w:szCs w:val="22"/>
-        </w:rPr>
-        <w:t>Kriti and Veds face warps – [24]</w:t>
-      </w:r>
-    </w:p>
-    <w:p>
-      <w:pPr>
-        <w:rPr>
-          <w:rFonts w:ascii="Courier New" w:hAnsi="Courier New" w:cs="Courier New"/>
-          <w:b/>
-          <w:bCs/>
-          <w:sz w:val="22"/>
-          <w:szCs w:val="22"/>
-        </w:rPr>
-      </w:pPr>
-      <w:r>
-        <w:rPr>
-          <w:rFonts w:ascii="Courier New" w:hAnsi="Courier New" w:cs="Courier New"/>
-          <w:b/>
-          <w:bCs/>
-          <w:sz w:val="22"/>
-          <w:szCs w:val="22"/>
-        </w:rPr>
-        <w:t>Priest and Pyre</w:t>
-      </w:r>
-      <w:r>
-        <w:rPr>
-          <w:rFonts w:ascii="Courier New" w:hAnsi="Courier New" w:cs="Courier New"/>
-          <w:b/>
-          <w:bCs/>
-          <w:sz w:val="22"/>
-          <w:szCs w:val="22"/>
-        </w:rPr>
-        <w:t xml:space="preserve"> and Roaring flames – [2</w:t>
-      </w:r>
-      <w:r>
-        <w:rPr>
-          <w:rFonts w:ascii="Courier New" w:hAnsi="Courier New" w:cs="Courier New"/>
-          <w:b/>
-          <w:bCs/>
-          <w:sz w:val="22"/>
-          <w:szCs w:val="22"/>
-        </w:rPr>
-        <w:t>4</w:t>
+        <w:t>The chain w</w:t>
+      </w:r>
+      <w:r>
+        <w:rPr>
+          <w:rFonts w:ascii="Courier New" w:hAnsi="Courier New" w:cs="Courier New"/>
+          <w:b/>
+          <w:bCs/>
+          <w:sz w:val="22"/>
+          <w:szCs w:val="22"/>
+        </w:rPr>
+        <w:t xml:space="preserve">raps </w:t>
+      </w:r>
+      <w:r>
+        <w:rPr>
+          <w:rFonts w:ascii="Courier New" w:hAnsi="Courier New" w:cs="Courier New"/>
+          <w:b/>
+          <w:bCs/>
+          <w:sz w:val="22"/>
+          <w:szCs w:val="22"/>
+        </w:rPr>
+        <w:t xml:space="preserve">around Adi </w:t>
+      </w:r>
+      <w:r>
+        <w:rPr>
+          <w:rFonts w:ascii="Courier New" w:hAnsi="Courier New" w:cs="Courier New"/>
+          <w:b/>
+          <w:bCs/>
+          <w:sz w:val="22"/>
+          <w:szCs w:val="22"/>
+        </w:rPr>
+        <w:t>– [2</w:t>
+      </w:r>
+      <w:r>
+        <w:rPr>
+          <w:rFonts w:ascii="Courier New" w:hAnsi="Courier New" w:cs="Courier New"/>
+          <w:b/>
+          <w:bCs/>
+          <w:sz w:val="22"/>
+          <w:szCs w:val="22"/>
+        </w:rPr>
+        <w:t>8</w:t>
       </w:r>
       <w:r>
         <w:rPr>
@@ -2528,58 +3735,17 @@
           <w:sz w:val="22"/>
           <w:szCs w:val="22"/>
         </w:rPr>
-        <w:t>A glowing door – [24]</w:t>
-      </w:r>
-    </w:p>
-    <w:p>
-      <w:pPr>
-        <w:rPr>
-          <w:rFonts w:ascii="Courier New" w:hAnsi="Courier New" w:cs="Courier New"/>
-          <w:b/>
-          <w:bCs/>
-          <w:sz w:val="22"/>
-          <w:szCs w:val="22"/>
-        </w:rPr>
-      </w:pPr>
-      <w:r>
-        <w:rPr>
-          <w:rFonts w:ascii="Courier New" w:hAnsi="Courier New" w:cs="Courier New"/>
-          <w:b/>
-          <w:bCs/>
-          <w:sz w:val="22"/>
-          <w:szCs w:val="22"/>
-        </w:rPr>
-        <w:t xml:space="preserve">The Red Field </w:t>
-      </w:r>
-      <w:r>
-        <w:rPr>
-          <w:rFonts w:ascii="Courier New" w:hAnsi="Courier New" w:cs="Courier New"/>
-          <w:b/>
-          <w:bCs/>
-          <w:sz w:val="22"/>
-          <w:szCs w:val="22"/>
-        </w:rPr>
-        <w:t xml:space="preserve">with clouds and thunder </w:t>
-      </w:r>
-      <w:r>
-        <w:rPr>
-          <w:rFonts w:ascii="Courier New" w:hAnsi="Courier New" w:cs="Courier New"/>
-          <w:b/>
-          <w:bCs/>
-          <w:sz w:val="22"/>
-          <w:szCs w:val="22"/>
-        </w:rPr>
-        <w:t>– [2</w:t>
-      </w:r>
-      <w:r>
-        <w:rPr>
-          <w:rFonts w:ascii="Courier New" w:hAnsi="Courier New" w:cs="Courier New"/>
-          <w:b/>
-          <w:bCs/>
-          <w:sz w:val="22"/>
-          <w:szCs w:val="22"/>
-        </w:rPr>
-        <w:t>5</w:t>
+        <w:t>The Final Portal Shake – [2</w:t>
+      </w:r>
+      <w:r>
+        <w:rPr>
+          <w:rFonts w:ascii="Courier New" w:hAnsi="Courier New" w:cs="Courier New"/>
+          <w:b/>
+          <w:bCs/>
+          <w:sz w:val="22"/>
+          <w:szCs w:val="22"/>
+        </w:rPr>
+        <w:t>8</w:t>
       </w:r>
       <w:r>
         <w:rPr>
@@ -2610,1152 +3776,6 @@
           <w:sz w:val="22"/>
           <w:szCs w:val="22"/>
         </w:rPr>
-        <w:t>The Flying</w:t>
-      </w:r>
-      <w:r>
-        <w:rPr>
-          <w:rFonts w:ascii="Courier New" w:hAnsi="Courier New" w:cs="Courier New"/>
-          <w:b/>
-          <w:bCs/>
-          <w:sz w:val="22"/>
-          <w:szCs w:val="22"/>
-        </w:rPr>
-        <w:t xml:space="preserve"> hands of the Ghosts – [2</w:t>
-      </w:r>
-      <w:r>
-        <w:rPr>
-          <w:rFonts w:ascii="Courier New" w:hAnsi="Courier New" w:cs="Courier New"/>
-          <w:b/>
-          <w:bCs/>
-          <w:sz w:val="22"/>
-          <w:szCs w:val="22"/>
-        </w:rPr>
-        <w:t>5</w:t>
-      </w:r>
-      <w:r>
-        <w:rPr>
-          <w:rFonts w:ascii="Courier New" w:hAnsi="Courier New" w:cs="Courier New"/>
-          <w:b/>
-          <w:bCs/>
-          <w:sz w:val="22"/>
-          <w:szCs w:val="22"/>
-        </w:rPr>
-        <w:t>]</w:t>
-      </w:r>
-    </w:p>
-    <w:p>
-      <w:pPr>
-        <w:rPr>
-          <w:rFonts w:ascii="Courier New" w:hAnsi="Courier New" w:cs="Courier New"/>
-          <w:b/>
-          <w:bCs/>
-          <w:sz w:val="22"/>
-          <w:szCs w:val="22"/>
-        </w:rPr>
-      </w:pPr>
-      <w:r>
-        <w:rPr>
-          <w:rFonts w:ascii="Courier New" w:hAnsi="Courier New" w:cs="Courier New"/>
-          <w:b/>
-          <w:bCs/>
-          <w:sz w:val="22"/>
-          <w:szCs w:val="22"/>
-        </w:rPr>
-        <w:t>Ghost hands grip his face – [25]</w:t>
-      </w:r>
-    </w:p>
-    <w:p>
-      <w:pPr>
-        <w:rPr>
-          <w:rFonts w:ascii="Courier New" w:hAnsi="Courier New" w:cs="Courier New"/>
-          <w:b/>
-          <w:bCs/>
-          <w:sz w:val="22"/>
-          <w:szCs w:val="22"/>
-        </w:rPr>
-      </w:pPr>
-      <w:r>
-        <w:rPr>
-          <w:rFonts w:ascii="Courier New" w:hAnsi="Courier New" w:cs="Courier New"/>
-          <w:b/>
-          <w:bCs/>
-          <w:sz w:val="22"/>
-          <w:szCs w:val="22"/>
-        </w:rPr>
-        <w:t>The Red Sky with 2 Suns and Vortex – [2</w:t>
-      </w:r>
-      <w:r>
-        <w:rPr>
-          <w:rFonts w:ascii="Courier New" w:hAnsi="Courier New" w:cs="Courier New"/>
-          <w:b/>
-          <w:bCs/>
-          <w:sz w:val="22"/>
-          <w:szCs w:val="22"/>
-        </w:rPr>
-        <w:t>5</w:t>
-      </w:r>
-      <w:r>
-        <w:rPr>
-          <w:rFonts w:ascii="Courier New" w:hAnsi="Courier New" w:cs="Courier New"/>
-          <w:b/>
-          <w:bCs/>
-          <w:sz w:val="22"/>
-          <w:szCs w:val="22"/>
-        </w:rPr>
-        <w:t>]</w:t>
-      </w:r>
-    </w:p>
-    <w:p>
-      <w:pPr>
-        <w:rPr>
-          <w:rFonts w:ascii="Courier New" w:hAnsi="Courier New" w:cs="Courier New"/>
-          <w:b/>
-          <w:bCs/>
-          <w:sz w:val="22"/>
-          <w:szCs w:val="22"/>
-        </w:rPr>
-      </w:pPr>
-      <w:r>
-        <w:rPr>
-          <w:rFonts w:ascii="Courier New" w:hAnsi="Courier New" w:cs="Courier New"/>
-          <w:b/>
-          <w:bCs/>
-          <w:sz w:val="22"/>
-          <w:szCs w:val="22"/>
-        </w:rPr>
-        <w:t>Hit face to tree and fall – [2</w:t>
-      </w:r>
-      <w:r>
-        <w:rPr>
-          <w:rFonts w:ascii="Courier New" w:hAnsi="Courier New" w:cs="Courier New"/>
-          <w:b/>
-          <w:bCs/>
-          <w:sz w:val="22"/>
-          <w:szCs w:val="22"/>
-        </w:rPr>
-        <w:t>5</w:t>
-      </w:r>
-      <w:r>
-        <w:rPr>
-          <w:rFonts w:ascii="Courier New" w:hAnsi="Courier New" w:cs="Courier New"/>
-          <w:b/>
-          <w:bCs/>
-          <w:sz w:val="22"/>
-          <w:szCs w:val="22"/>
-        </w:rPr>
-        <w:t>]</w:t>
-      </w:r>
-    </w:p>
-    <w:p>
-      <w:pPr>
-        <w:rPr>
-          <w:rFonts w:ascii="Courier New" w:hAnsi="Courier New" w:cs="Courier New"/>
-          <w:b/>
-          <w:bCs/>
-          <w:sz w:val="22"/>
-          <w:szCs w:val="22"/>
-        </w:rPr>
-      </w:pPr>
-      <w:r>
-        <w:rPr>
-          <w:rFonts w:ascii="Courier New" w:hAnsi="Courier New" w:cs="Courier New"/>
-          <w:b/>
-          <w:bCs/>
-          <w:sz w:val="22"/>
-          <w:szCs w:val="22"/>
-        </w:rPr>
-        <w:t>Ghostly silhouettes</w:t>
-      </w:r>
-      <w:r>
-        <w:rPr>
-          <w:rFonts w:ascii="Courier New" w:hAnsi="Courier New" w:cs="Courier New"/>
-          <w:b/>
-          <w:bCs/>
-          <w:sz w:val="22"/>
-          <w:szCs w:val="22"/>
-        </w:rPr>
-        <w:t xml:space="preserve"> in the distance – [2</w:t>
-      </w:r>
-      <w:r>
-        <w:rPr>
-          <w:rFonts w:ascii="Courier New" w:hAnsi="Courier New" w:cs="Courier New"/>
-          <w:b/>
-          <w:bCs/>
-          <w:sz w:val="22"/>
-          <w:szCs w:val="22"/>
-        </w:rPr>
-        <w:t>5</w:t>
-      </w:r>
-      <w:r>
-        <w:rPr>
-          <w:rFonts w:ascii="Courier New" w:hAnsi="Courier New" w:cs="Courier New"/>
-          <w:b/>
-          <w:bCs/>
-          <w:sz w:val="22"/>
-          <w:szCs w:val="22"/>
-        </w:rPr>
-        <w:t>]</w:t>
-      </w:r>
-    </w:p>
-    <w:p>
-      <w:pPr>
-        <w:rPr>
-          <w:rFonts w:ascii="Courier New" w:hAnsi="Courier New" w:cs="Courier New"/>
-          <w:b/>
-          <w:bCs/>
-          <w:sz w:val="22"/>
-          <w:szCs w:val="22"/>
-        </w:rPr>
-      </w:pPr>
-      <w:r>
-        <w:rPr>
-          <w:rFonts w:ascii="Courier New" w:hAnsi="Courier New" w:cs="Courier New"/>
-          <w:b/>
-          <w:bCs/>
-          <w:sz w:val="22"/>
-          <w:szCs w:val="22"/>
-        </w:rPr>
-        <w:t>Appearance of Adi’s father’s ghost – [25]</w:t>
-      </w:r>
-    </w:p>
-    <w:p>
-      <w:pPr>
-        <w:rPr>
-          <w:rFonts w:ascii="Courier New" w:hAnsi="Courier New" w:cs="Courier New"/>
-          <w:b/>
-          <w:bCs/>
-          <w:sz w:val="22"/>
-          <w:szCs w:val="22"/>
-        </w:rPr>
-      </w:pPr>
-      <w:r>
-        <w:rPr>
-          <w:rFonts w:ascii="Courier New" w:hAnsi="Courier New" w:cs="Courier New"/>
-          <w:b/>
-          <w:bCs/>
-          <w:sz w:val="22"/>
-          <w:szCs w:val="22"/>
-        </w:rPr>
-        <w:t>Raven flies and sits in the tree – [2</w:t>
-      </w:r>
-      <w:r>
-        <w:rPr>
-          <w:rFonts w:ascii="Courier New" w:hAnsi="Courier New" w:cs="Courier New"/>
-          <w:b/>
-          <w:bCs/>
-          <w:sz w:val="22"/>
-          <w:szCs w:val="22"/>
-        </w:rPr>
-        <w:t>5</w:t>
-      </w:r>
-      <w:r>
-        <w:rPr>
-          <w:rFonts w:ascii="Courier New" w:hAnsi="Courier New" w:cs="Courier New"/>
-          <w:b/>
-          <w:bCs/>
-          <w:sz w:val="22"/>
-          <w:szCs w:val="22"/>
-        </w:rPr>
-        <w:t>]</w:t>
-      </w:r>
-    </w:p>
-    <w:p>
-      <w:pPr>
-        <w:rPr>
-          <w:rFonts w:ascii="Courier New" w:hAnsi="Courier New" w:cs="Courier New"/>
-          <w:b/>
-          <w:bCs/>
-          <w:sz w:val="22"/>
-          <w:szCs w:val="22"/>
-        </w:rPr>
-      </w:pPr>
-      <w:r>
-        <w:rPr>
-          <w:rFonts w:ascii="Courier New" w:hAnsi="Courier New" w:cs="Courier New"/>
-          <w:b/>
-          <w:bCs/>
-          <w:sz w:val="22"/>
-          <w:szCs w:val="22"/>
-        </w:rPr>
-        <w:t>Sesame appears on his face – [2</w:t>
-      </w:r>
-      <w:r>
-        <w:rPr>
-          <w:rFonts w:ascii="Courier New" w:hAnsi="Courier New" w:cs="Courier New"/>
-          <w:b/>
-          <w:bCs/>
-          <w:sz w:val="22"/>
-          <w:szCs w:val="22"/>
-        </w:rPr>
-        <w:t>5</w:t>
-      </w:r>
-      <w:r>
-        <w:rPr>
-          <w:rFonts w:ascii="Courier New" w:hAnsi="Courier New" w:cs="Courier New"/>
-          <w:b/>
-          <w:bCs/>
-          <w:sz w:val="22"/>
-          <w:szCs w:val="22"/>
-        </w:rPr>
-        <w:t>]</w:t>
-      </w:r>
-    </w:p>
-    <w:p>
-      <w:pPr>
-        <w:rPr>
-          <w:rFonts w:ascii="Courier New" w:hAnsi="Courier New" w:cs="Courier New"/>
-          <w:b/>
-          <w:bCs/>
-          <w:sz w:val="22"/>
-          <w:szCs w:val="22"/>
-        </w:rPr>
-      </w:pPr>
-      <w:r>
-        <w:rPr>
-          <w:rFonts w:ascii="Courier New" w:hAnsi="Courier New" w:cs="Courier New"/>
-          <w:b/>
-          <w:bCs/>
-          <w:sz w:val="22"/>
-          <w:szCs w:val="22"/>
-        </w:rPr>
-        <w:t>Raven eats sesame – [2</w:t>
-      </w:r>
-      <w:r>
-        <w:rPr>
-          <w:rFonts w:ascii="Courier New" w:hAnsi="Courier New" w:cs="Courier New"/>
-          <w:b/>
-          <w:bCs/>
-          <w:sz w:val="22"/>
-          <w:szCs w:val="22"/>
-        </w:rPr>
-        <w:t>5</w:t>
-      </w:r>
-      <w:r>
-        <w:rPr>
-          <w:rFonts w:ascii="Courier New" w:hAnsi="Courier New" w:cs="Courier New"/>
-          <w:b/>
-          <w:bCs/>
-          <w:sz w:val="22"/>
-          <w:szCs w:val="22"/>
-        </w:rPr>
-        <w:t>]</w:t>
-      </w:r>
-    </w:p>
-    <w:p>
-      <w:pPr>
-        <w:rPr>
-          <w:rFonts w:ascii="Courier New" w:hAnsi="Courier New" w:cs="Courier New"/>
-          <w:b/>
-          <w:bCs/>
-          <w:sz w:val="22"/>
-          <w:szCs w:val="22"/>
-        </w:rPr>
-      </w:pPr>
-      <w:r>
-        <w:rPr>
-          <w:rFonts w:ascii="Courier New" w:hAnsi="Courier New" w:cs="Courier New"/>
-          <w:b/>
-          <w:bCs/>
-          <w:sz w:val="22"/>
-          <w:szCs w:val="22"/>
-        </w:rPr>
-        <w:t>Vasu shots – [2</w:t>
-      </w:r>
-      <w:r>
-        <w:rPr>
-          <w:rFonts w:ascii="Courier New" w:hAnsi="Courier New" w:cs="Courier New"/>
-          <w:b/>
-          <w:bCs/>
-          <w:sz w:val="22"/>
-          <w:szCs w:val="22"/>
-        </w:rPr>
-        <w:t>5</w:t>
-      </w:r>
-      <w:r>
-        <w:rPr>
-          <w:rFonts w:ascii="Courier New" w:hAnsi="Courier New" w:cs="Courier New"/>
-          <w:b/>
-          <w:bCs/>
-          <w:sz w:val="22"/>
-          <w:szCs w:val="22"/>
-        </w:rPr>
-        <w:t>]</w:t>
-      </w:r>
-    </w:p>
-    <w:p>
-      <w:pPr>
-        <w:rPr>
-          <w:rFonts w:ascii="Courier New" w:hAnsi="Courier New" w:cs="Courier New"/>
-          <w:b/>
-          <w:bCs/>
-          <w:sz w:val="22"/>
-          <w:szCs w:val="22"/>
-        </w:rPr>
-      </w:pPr>
-      <w:r>
-        <w:rPr>
-          <w:rFonts w:ascii="Courier New" w:hAnsi="Courier New" w:cs="Courier New"/>
-          <w:b/>
-          <w:bCs/>
-          <w:sz w:val="22"/>
-          <w:szCs w:val="22"/>
-        </w:rPr>
-        <w:t xml:space="preserve">The </w:t>
-      </w:r>
-      <w:r>
-        <w:rPr>
-          <w:rFonts w:ascii="Courier New" w:hAnsi="Courier New" w:cs="Courier New"/>
-          <w:b/>
-          <w:bCs/>
-          <w:sz w:val="22"/>
-          <w:szCs w:val="22"/>
-        </w:rPr>
-        <w:t>three P</w:t>
-      </w:r>
-      <w:r>
-        <w:rPr>
-          <w:rFonts w:ascii="Courier New" w:hAnsi="Courier New" w:cs="Courier New"/>
-          <w:b/>
-          <w:bCs/>
-          <w:sz w:val="22"/>
-          <w:szCs w:val="22"/>
-        </w:rPr>
-        <w:t>itrus – [25]</w:t>
-      </w:r>
-    </w:p>
-    <w:p>
-      <w:pPr>
-        <w:rPr>
-          <w:rFonts w:ascii="Courier New" w:hAnsi="Courier New" w:cs="Courier New"/>
-          <w:b/>
-          <w:bCs/>
-          <w:sz w:val="22"/>
-          <w:szCs w:val="22"/>
-        </w:rPr>
-      </w:pPr>
-      <w:r>
-        <w:rPr>
-          <w:rFonts w:ascii="Courier New" w:hAnsi="Courier New" w:cs="Courier New"/>
-          <w:b/>
-          <w:bCs/>
-          <w:sz w:val="22"/>
-          <w:szCs w:val="22"/>
-        </w:rPr>
-        <w:t>Father opens a portal</w:t>
-      </w:r>
-      <w:r>
-        <w:rPr>
-          <w:rFonts w:ascii="Courier New" w:hAnsi="Courier New" w:cs="Courier New"/>
-          <w:b/>
-          <w:bCs/>
-          <w:sz w:val="22"/>
-          <w:szCs w:val="22"/>
-        </w:rPr>
-        <w:t xml:space="preserve"> – [2</w:t>
-      </w:r>
-      <w:r>
-        <w:rPr>
-          <w:rFonts w:ascii="Courier New" w:hAnsi="Courier New" w:cs="Courier New"/>
-          <w:b/>
-          <w:bCs/>
-          <w:sz w:val="22"/>
-          <w:szCs w:val="22"/>
-        </w:rPr>
-        <w:t>5</w:t>
-      </w:r>
-      <w:r>
-        <w:rPr>
-          <w:rFonts w:ascii="Courier New" w:hAnsi="Courier New" w:cs="Courier New"/>
-          <w:b/>
-          <w:bCs/>
-          <w:sz w:val="22"/>
-          <w:szCs w:val="22"/>
-        </w:rPr>
-        <w:t>]</w:t>
-      </w:r>
-    </w:p>
-    <w:p>
-      <w:pPr>
-        <w:rPr>
-          <w:rFonts w:ascii="Courier New" w:hAnsi="Courier New" w:cs="Courier New"/>
-          <w:b/>
-          <w:bCs/>
-          <w:sz w:val="22"/>
-          <w:szCs w:val="22"/>
-        </w:rPr>
-      </w:pPr>
-      <w:r>
-        <w:rPr>
-          <w:rFonts w:ascii="Courier New" w:hAnsi="Courier New" w:cs="Courier New"/>
-          <w:b/>
-          <w:bCs/>
-          <w:sz w:val="22"/>
-          <w:szCs w:val="22"/>
-        </w:rPr>
-        <w:t>Portal drifts away – [2</w:t>
-      </w:r>
-      <w:r>
-        <w:rPr>
-          <w:rFonts w:ascii="Courier New" w:hAnsi="Courier New" w:cs="Courier New"/>
-          <w:b/>
-          <w:bCs/>
-          <w:sz w:val="22"/>
-          <w:szCs w:val="22"/>
-        </w:rPr>
-        <w:t>6</w:t>
-      </w:r>
-      <w:r>
-        <w:rPr>
-          <w:rFonts w:ascii="Courier New" w:hAnsi="Courier New" w:cs="Courier New"/>
-          <w:b/>
-          <w:bCs/>
-          <w:sz w:val="22"/>
-          <w:szCs w:val="22"/>
-        </w:rPr>
-        <w:t>]</w:t>
-      </w:r>
-    </w:p>
-    <w:p>
-      <w:pPr>
-        <w:rPr>
-          <w:rFonts w:ascii="Courier New" w:hAnsi="Courier New" w:cs="Courier New"/>
-          <w:b/>
-          <w:bCs/>
-          <w:sz w:val="22"/>
-          <w:szCs w:val="22"/>
-        </w:rPr>
-      </w:pPr>
-      <w:r>
-        <w:rPr>
-          <w:rFonts w:ascii="Courier New" w:hAnsi="Courier New" w:cs="Courier New"/>
-          <w:b/>
-          <w:bCs/>
-          <w:sz w:val="22"/>
-          <w:szCs w:val="22"/>
-        </w:rPr>
-        <w:t>Mirror Delay – [2</w:t>
-      </w:r>
-      <w:r>
-        <w:rPr>
-          <w:rFonts w:ascii="Courier New" w:hAnsi="Courier New" w:cs="Courier New"/>
-          <w:b/>
-          <w:bCs/>
-          <w:sz w:val="22"/>
-          <w:szCs w:val="22"/>
-        </w:rPr>
-        <w:t>7</w:t>
-      </w:r>
-      <w:r>
-        <w:rPr>
-          <w:rFonts w:ascii="Courier New" w:hAnsi="Courier New" w:cs="Courier New"/>
-          <w:b/>
-          <w:bCs/>
-          <w:sz w:val="22"/>
-          <w:szCs w:val="22"/>
-        </w:rPr>
-        <w:t>]</w:t>
-      </w:r>
-    </w:p>
-    <w:p>
-      <w:pPr>
-        <w:rPr>
-          <w:rFonts w:ascii="Courier New" w:hAnsi="Courier New" w:cs="Courier New"/>
-          <w:b/>
-          <w:bCs/>
-          <w:sz w:val="22"/>
-          <w:szCs w:val="22"/>
-        </w:rPr>
-      </w:pPr>
-      <w:r>
-        <w:rPr>
-          <w:rFonts w:ascii="Courier New" w:hAnsi="Courier New" w:cs="Courier New"/>
-          <w:b/>
-          <w:bCs/>
-          <w:sz w:val="22"/>
-          <w:szCs w:val="22"/>
-        </w:rPr>
-        <w:t>Mirror explo</w:t>
-      </w:r>
-      <w:r>
-        <w:rPr>
-          <w:rFonts w:ascii="Courier New" w:hAnsi="Courier New" w:cs="Courier New"/>
-          <w:b/>
-          <w:bCs/>
-          <w:sz w:val="22"/>
-          <w:szCs w:val="22"/>
-        </w:rPr>
-        <w:t xml:space="preserve">sion and </w:t>
-      </w:r>
-      <w:r>
-        <w:rPr>
-          <w:rFonts w:ascii="Courier New" w:hAnsi="Courier New" w:cs="Courier New"/>
-          <w:b/>
-          <w:bCs/>
-          <w:sz w:val="22"/>
-          <w:szCs w:val="22"/>
-        </w:rPr>
-        <w:t xml:space="preserve">propelled </w:t>
-      </w:r>
-      <w:r>
-        <w:rPr>
-          <w:rFonts w:ascii="Courier New" w:hAnsi="Courier New" w:cs="Courier New"/>
-          <w:b/>
-          <w:bCs/>
-          <w:sz w:val="22"/>
-          <w:szCs w:val="22"/>
-        </w:rPr>
-        <w:t>back</w:t>
-      </w:r>
-      <w:r>
-        <w:rPr>
-          <w:rFonts w:ascii="Courier New" w:hAnsi="Courier New" w:cs="Courier New"/>
-          <w:b/>
-          <w:bCs/>
-          <w:sz w:val="22"/>
-          <w:szCs w:val="22"/>
-        </w:rPr>
-        <w:t>ward</w:t>
-      </w:r>
-      <w:r>
-        <w:rPr>
-          <w:rFonts w:ascii="Courier New" w:hAnsi="Courier New" w:cs="Courier New"/>
-          <w:b/>
-          <w:bCs/>
-          <w:sz w:val="22"/>
-          <w:szCs w:val="22"/>
-        </w:rPr>
-        <w:t xml:space="preserve"> </w:t>
-      </w:r>
-      <w:r>
-        <w:rPr>
-          <w:rFonts w:ascii="Courier New" w:hAnsi="Courier New" w:cs="Courier New"/>
-          <w:b/>
-          <w:bCs/>
-          <w:sz w:val="22"/>
-          <w:szCs w:val="22"/>
-        </w:rPr>
-        <w:t>– [2</w:t>
-      </w:r>
-      <w:r>
-        <w:rPr>
-          <w:rFonts w:ascii="Courier New" w:hAnsi="Courier New" w:cs="Courier New"/>
-          <w:b/>
-          <w:bCs/>
-          <w:sz w:val="22"/>
-          <w:szCs w:val="22"/>
-        </w:rPr>
-        <w:t>7</w:t>
-      </w:r>
-      <w:r>
-        <w:rPr>
-          <w:rFonts w:ascii="Courier New" w:hAnsi="Courier New" w:cs="Courier New"/>
-          <w:b/>
-          <w:bCs/>
-          <w:sz w:val="22"/>
-          <w:szCs w:val="22"/>
-        </w:rPr>
-        <w:t>]</w:t>
-      </w:r>
-    </w:p>
-    <w:p>
-      <w:pPr>
-        <w:rPr>
-          <w:rFonts w:ascii="Courier New" w:hAnsi="Courier New" w:cs="Courier New"/>
-          <w:b/>
-          <w:bCs/>
-          <w:sz w:val="22"/>
-          <w:szCs w:val="22"/>
-        </w:rPr>
-      </w:pPr>
-      <w:r>
-        <w:rPr>
-          <w:rFonts w:ascii="Courier New" w:hAnsi="Courier New" w:cs="Courier New"/>
-          <w:b/>
-          <w:bCs/>
-          <w:sz w:val="22"/>
-          <w:szCs w:val="22"/>
-        </w:rPr>
-        <w:t xml:space="preserve">The Memory </w:t>
-      </w:r>
-      <w:r>
-        <w:rPr>
-          <w:rFonts w:ascii="Courier New" w:hAnsi="Courier New" w:cs="Courier New"/>
-          <w:b/>
-          <w:bCs/>
-          <w:sz w:val="22"/>
-          <w:szCs w:val="22"/>
-        </w:rPr>
-        <w:t>shards m</w:t>
-      </w:r>
-      <w:r>
-        <w:rPr>
-          <w:rFonts w:ascii="Courier New" w:hAnsi="Courier New" w:cs="Courier New"/>
-          <w:b/>
-          <w:bCs/>
-          <w:sz w:val="22"/>
-          <w:szCs w:val="22"/>
-        </w:rPr>
-        <w:t>ontage – [2</w:t>
-      </w:r>
-      <w:r>
-        <w:rPr>
-          <w:rFonts w:ascii="Courier New" w:hAnsi="Courier New" w:cs="Courier New"/>
-          <w:b/>
-          <w:bCs/>
-          <w:sz w:val="22"/>
-          <w:szCs w:val="22"/>
-        </w:rPr>
-        <w:t>5</w:t>
-      </w:r>
-      <w:r>
-        <w:rPr>
-          <w:rFonts w:ascii="Courier New" w:hAnsi="Courier New" w:cs="Courier New"/>
-          <w:b/>
-          <w:bCs/>
-          <w:sz w:val="22"/>
-          <w:szCs w:val="22"/>
-        </w:rPr>
-        <w:t>]</w:t>
-      </w:r>
-    </w:p>
-    <w:p>
-      <w:pPr>
-        <w:rPr>
-          <w:rFonts w:ascii="Courier New" w:hAnsi="Courier New" w:cs="Courier New"/>
-          <w:b/>
-          <w:bCs/>
-          <w:sz w:val="22"/>
-          <w:szCs w:val="22"/>
-        </w:rPr>
-      </w:pPr>
-      <w:r>
-        <w:rPr>
-          <w:rFonts w:ascii="Courier New" w:hAnsi="Courier New" w:cs="Courier New"/>
-          <w:b/>
-          <w:bCs/>
-          <w:sz w:val="22"/>
-          <w:szCs w:val="22"/>
-        </w:rPr>
-        <w:t xml:space="preserve">The </w:t>
-      </w:r>
-      <w:r>
-        <w:rPr>
-          <w:rFonts w:ascii="Courier New" w:hAnsi="Courier New" w:cs="Courier New"/>
-          <w:b/>
-          <w:bCs/>
-          <w:sz w:val="22"/>
-          <w:szCs w:val="22"/>
-        </w:rPr>
-        <w:t>C</w:t>
-      </w:r>
-      <w:r>
-        <w:rPr>
-          <w:rFonts w:ascii="Courier New" w:hAnsi="Courier New" w:cs="Courier New"/>
-          <w:b/>
-          <w:bCs/>
-          <w:sz w:val="22"/>
-          <w:szCs w:val="22"/>
-        </w:rPr>
-        <w:t>remation – [2</w:t>
-      </w:r>
-      <w:r>
-        <w:rPr>
-          <w:rFonts w:ascii="Courier New" w:hAnsi="Courier New" w:cs="Courier New"/>
-          <w:b/>
-          <w:bCs/>
-          <w:sz w:val="22"/>
-          <w:szCs w:val="22"/>
-        </w:rPr>
-        <w:t>6</w:t>
-      </w:r>
-      <w:r>
-        <w:rPr>
-          <w:rFonts w:ascii="Courier New" w:hAnsi="Courier New" w:cs="Courier New"/>
-          <w:b/>
-          <w:bCs/>
-          <w:sz w:val="22"/>
-          <w:szCs w:val="22"/>
-        </w:rPr>
-        <w:t>]</w:t>
-      </w:r>
-    </w:p>
-    <w:p>
-      <w:pPr>
-        <w:rPr>
-          <w:rFonts w:ascii="Courier New" w:hAnsi="Courier New" w:cs="Courier New"/>
-          <w:b/>
-          <w:bCs/>
-          <w:sz w:val="22"/>
-          <w:szCs w:val="22"/>
-        </w:rPr>
-      </w:pPr>
-      <w:r>
-        <w:rPr>
-          <w:rFonts w:ascii="Courier New" w:hAnsi="Courier New" w:cs="Courier New"/>
-          <w:b/>
-          <w:bCs/>
-          <w:sz w:val="22"/>
-          <w:szCs w:val="22"/>
-        </w:rPr>
-        <w:t>Family appears through fog – [28]</w:t>
-      </w:r>
-    </w:p>
-    <w:p>
-      <w:pPr>
-        <w:rPr>
-          <w:rFonts w:ascii="Courier New" w:hAnsi="Courier New" w:cs="Courier New"/>
-          <w:b/>
-          <w:bCs/>
-          <w:sz w:val="22"/>
-          <w:szCs w:val="22"/>
-        </w:rPr>
-      </w:pPr>
-      <w:r>
-        <w:rPr>
-          <w:rFonts w:ascii="Courier New" w:hAnsi="Courier New" w:cs="Courier New"/>
-          <w:b/>
-          <w:bCs/>
-          <w:sz w:val="22"/>
-          <w:szCs w:val="22"/>
-        </w:rPr>
-        <w:t>Mother transforms into Yamadhootha – [28]</w:t>
-      </w:r>
-    </w:p>
-    <w:p>
-      <w:pPr>
-        <w:rPr>
-          <w:rFonts w:ascii="Courier New" w:hAnsi="Courier New" w:cs="Courier New"/>
-          <w:b/>
-          <w:bCs/>
-          <w:sz w:val="22"/>
-          <w:szCs w:val="22"/>
-        </w:rPr>
-      </w:pPr>
-      <w:r>
-        <w:rPr>
-          <w:rFonts w:ascii="Courier New" w:hAnsi="Courier New" w:cs="Courier New"/>
-          <w:b/>
-          <w:bCs/>
-          <w:sz w:val="22"/>
-          <w:szCs w:val="22"/>
-        </w:rPr>
-        <w:t xml:space="preserve">Yamadhootha’s </w:t>
-      </w:r>
-      <w:r>
-        <w:rPr>
-          <w:rFonts w:ascii="Courier New" w:hAnsi="Courier New" w:cs="Courier New"/>
-          <w:b/>
-          <w:bCs/>
-          <w:sz w:val="22"/>
-          <w:szCs w:val="22"/>
-        </w:rPr>
-        <w:t xml:space="preserve">red </w:t>
-      </w:r>
-      <w:r>
-        <w:rPr>
-          <w:rFonts w:ascii="Courier New" w:hAnsi="Courier New" w:cs="Courier New"/>
-          <w:b/>
-          <w:bCs/>
-          <w:sz w:val="22"/>
-          <w:szCs w:val="22"/>
-        </w:rPr>
-        <w:t>glowing eyes – [</w:t>
-      </w:r>
-      <w:r>
-        <w:rPr>
-          <w:rFonts w:ascii="Courier New" w:hAnsi="Courier New" w:cs="Courier New"/>
-          <w:b/>
-          <w:bCs/>
-          <w:sz w:val="22"/>
-          <w:szCs w:val="22"/>
-        </w:rPr>
-        <w:t>28</w:t>
-      </w:r>
-      <w:r>
-        <w:rPr>
-          <w:rFonts w:ascii="Courier New" w:hAnsi="Courier New" w:cs="Courier New"/>
-          <w:b/>
-          <w:bCs/>
-          <w:sz w:val="22"/>
-          <w:szCs w:val="22"/>
-        </w:rPr>
-        <w:t>]</w:t>
-      </w:r>
-    </w:p>
-    <w:p>
-      <w:pPr>
-        <w:rPr>
-          <w:rFonts w:ascii="Courier New" w:hAnsi="Courier New" w:cs="Courier New"/>
-          <w:b/>
-          <w:bCs/>
-          <w:sz w:val="22"/>
-          <w:szCs w:val="22"/>
-        </w:rPr>
-      </w:pPr>
-      <w:r>
-        <w:rPr>
-          <w:rFonts w:ascii="Courier New" w:hAnsi="Courier New" w:cs="Courier New"/>
-          <w:b/>
-          <w:bCs/>
-          <w:sz w:val="22"/>
-          <w:szCs w:val="22"/>
-        </w:rPr>
-        <w:t xml:space="preserve">Portal </w:t>
-      </w:r>
-      <w:r>
-        <w:rPr>
-          <w:rFonts w:ascii="Courier New" w:hAnsi="Courier New" w:cs="Courier New"/>
-          <w:b/>
-          <w:bCs/>
-          <w:sz w:val="22"/>
-          <w:szCs w:val="22"/>
-        </w:rPr>
-        <w:t>Appears</w:t>
-      </w:r>
-      <w:r>
-        <w:rPr>
-          <w:rFonts w:ascii="Courier New" w:hAnsi="Courier New" w:cs="Courier New"/>
-          <w:b/>
-          <w:bCs/>
-          <w:sz w:val="22"/>
-          <w:szCs w:val="22"/>
-        </w:rPr>
-        <w:t xml:space="preserve"> through the fog </w:t>
-      </w:r>
-      <w:r>
-        <w:rPr>
-          <w:rFonts w:ascii="Courier New" w:hAnsi="Courier New" w:cs="Courier New"/>
-          <w:b/>
-          <w:bCs/>
-          <w:sz w:val="22"/>
-          <w:szCs w:val="22"/>
-        </w:rPr>
-        <w:t>– [2</w:t>
-      </w:r>
-      <w:r>
-        <w:rPr>
-          <w:rFonts w:ascii="Courier New" w:hAnsi="Courier New" w:cs="Courier New"/>
-          <w:b/>
-          <w:bCs/>
-          <w:sz w:val="22"/>
-          <w:szCs w:val="22"/>
-        </w:rPr>
-        <w:t>8</w:t>
-      </w:r>
-      <w:r>
-        <w:rPr>
-          <w:rFonts w:ascii="Courier New" w:hAnsi="Courier New" w:cs="Courier New"/>
-          <w:b/>
-          <w:bCs/>
-          <w:sz w:val="22"/>
-          <w:szCs w:val="22"/>
-        </w:rPr>
-        <w:t>]</w:t>
-      </w:r>
-    </w:p>
-    <w:p>
-      <w:pPr>
-        <w:rPr>
-          <w:rFonts w:ascii="Courier New" w:hAnsi="Courier New" w:cs="Courier New"/>
-          <w:b/>
-          <w:bCs/>
-          <w:sz w:val="22"/>
-          <w:szCs w:val="22"/>
-        </w:rPr>
-      </w:pPr>
-      <w:r>
-        <w:rPr>
-          <w:rFonts w:ascii="Courier New" w:hAnsi="Courier New" w:cs="Courier New"/>
-          <w:b/>
-          <w:bCs/>
-          <w:sz w:val="22"/>
-          <w:szCs w:val="22"/>
-        </w:rPr>
-        <w:t xml:space="preserve">The </w:t>
-      </w:r>
-      <w:r>
-        <w:rPr>
-          <w:rFonts w:ascii="Courier New" w:hAnsi="Courier New" w:cs="Courier New"/>
-          <w:b/>
-          <w:bCs/>
-          <w:sz w:val="22"/>
-          <w:szCs w:val="22"/>
-        </w:rPr>
-        <w:t>c</w:t>
-      </w:r>
-      <w:r>
-        <w:rPr>
-          <w:rFonts w:ascii="Courier New" w:hAnsi="Courier New" w:cs="Courier New"/>
-          <w:b/>
-          <w:bCs/>
-          <w:sz w:val="22"/>
-          <w:szCs w:val="22"/>
-        </w:rPr>
-        <w:t xml:space="preserve">hain </w:t>
-      </w:r>
-      <w:r>
-        <w:rPr>
-          <w:rFonts w:ascii="Courier New" w:hAnsi="Courier New" w:cs="Courier New"/>
-          <w:b/>
-          <w:bCs/>
-          <w:sz w:val="22"/>
-          <w:szCs w:val="22"/>
-        </w:rPr>
-        <w:t>comes out of hands – [28]</w:t>
-      </w:r>
-    </w:p>
-    <w:p>
-      <w:pPr>
-        <w:rPr>
-          <w:rFonts w:ascii="Courier New" w:hAnsi="Courier New" w:cs="Courier New"/>
-          <w:b/>
-          <w:bCs/>
-          <w:sz w:val="22"/>
-          <w:szCs w:val="22"/>
-        </w:rPr>
-      </w:pPr>
-      <w:r>
-        <w:rPr>
-          <w:rFonts w:ascii="Courier New" w:hAnsi="Courier New" w:cs="Courier New"/>
-          <w:b/>
-          <w:bCs/>
-          <w:sz w:val="22"/>
-          <w:szCs w:val="22"/>
-        </w:rPr>
-        <w:t>The chain crawls on the floor – [28]</w:t>
-      </w:r>
-    </w:p>
-    <w:p>
-      <w:pPr>
-        <w:rPr>
-          <w:rFonts w:ascii="Courier New" w:hAnsi="Courier New" w:cs="Courier New"/>
-          <w:b/>
-          <w:bCs/>
-          <w:sz w:val="22"/>
-          <w:szCs w:val="22"/>
-        </w:rPr>
-      </w:pPr>
-      <w:r>
-        <w:rPr>
-          <w:rFonts w:ascii="Courier New" w:hAnsi="Courier New" w:cs="Courier New"/>
-          <w:b/>
-          <w:bCs/>
-          <w:sz w:val="22"/>
-          <w:szCs w:val="22"/>
-        </w:rPr>
-        <w:t>The chain w</w:t>
-      </w:r>
-      <w:r>
-        <w:rPr>
-          <w:rFonts w:ascii="Courier New" w:hAnsi="Courier New" w:cs="Courier New"/>
-          <w:b/>
-          <w:bCs/>
-          <w:sz w:val="22"/>
-          <w:szCs w:val="22"/>
-        </w:rPr>
-        <w:t xml:space="preserve">raps </w:t>
-      </w:r>
-      <w:r>
-        <w:rPr>
-          <w:rFonts w:ascii="Courier New" w:hAnsi="Courier New" w:cs="Courier New"/>
-          <w:b/>
-          <w:bCs/>
-          <w:sz w:val="22"/>
-          <w:szCs w:val="22"/>
-        </w:rPr>
-        <w:t xml:space="preserve">around Adi </w:t>
-      </w:r>
-      <w:r>
-        <w:rPr>
-          <w:rFonts w:ascii="Courier New" w:hAnsi="Courier New" w:cs="Courier New"/>
-          <w:b/>
-          <w:bCs/>
-          <w:sz w:val="22"/>
-          <w:szCs w:val="22"/>
-        </w:rPr>
-        <w:t>– [2</w:t>
-      </w:r>
-      <w:r>
-        <w:rPr>
-          <w:rFonts w:ascii="Courier New" w:hAnsi="Courier New" w:cs="Courier New"/>
-          <w:b/>
-          <w:bCs/>
-          <w:sz w:val="22"/>
-          <w:szCs w:val="22"/>
-        </w:rPr>
-        <w:t>8</w:t>
-      </w:r>
-      <w:r>
-        <w:rPr>
-          <w:rFonts w:ascii="Courier New" w:hAnsi="Courier New" w:cs="Courier New"/>
-          <w:b/>
-          <w:bCs/>
-          <w:sz w:val="22"/>
-          <w:szCs w:val="22"/>
-        </w:rPr>
-        <w:t>]</w:t>
-      </w:r>
-    </w:p>
-    <w:p>
-      <w:pPr>
-        <w:rPr>
-          <w:rFonts w:ascii="Courier New" w:hAnsi="Courier New" w:cs="Courier New"/>
-          <w:b/>
-          <w:bCs/>
-          <w:sz w:val="22"/>
-          <w:szCs w:val="22"/>
-        </w:rPr>
-      </w:pPr>
-      <w:r>
-        <w:rPr>
-          <w:rFonts w:ascii="Courier New" w:hAnsi="Courier New" w:cs="Courier New"/>
-          <w:b/>
-          <w:bCs/>
-          <w:sz w:val="22"/>
-          <w:szCs w:val="22"/>
-        </w:rPr>
-        <w:t>The Final Portal Shake – [2</w:t>
-      </w:r>
-      <w:r>
-        <w:rPr>
-          <w:rFonts w:ascii="Courier New" w:hAnsi="Courier New" w:cs="Courier New"/>
-          <w:b/>
-          <w:bCs/>
-          <w:sz w:val="22"/>
-          <w:szCs w:val="22"/>
-        </w:rPr>
-        <w:t>8</w:t>
-      </w:r>
-      <w:r>
-        <w:rPr>
-          <w:rFonts w:ascii="Courier New" w:hAnsi="Courier New" w:cs="Courier New"/>
-          <w:b/>
-          <w:bCs/>
-          <w:sz w:val="22"/>
-          <w:szCs w:val="22"/>
-        </w:rPr>
-        <w:t>]</w:t>
-      </w:r>
-    </w:p>
-    <w:p>
-      <w:pPr>
-        <w:rPr>
-          <w:rFonts w:ascii="Courier New" w:hAnsi="Courier New" w:cs="Courier New"/>
-          <w:b/>
-          <w:bCs/>
-          <w:sz w:val="22"/>
-          <w:szCs w:val="22"/>
-        </w:rPr>
-      </w:pPr>
-      <w:r>
-        <w:rPr>
-          <w:rFonts w:ascii="Courier New" w:hAnsi="Courier New" w:cs="Courier New"/>
-          <w:b/>
-          <w:bCs/>
-          <w:sz w:val="22"/>
-          <w:szCs w:val="22"/>
-        </w:rPr>
-        <w:lastRenderedPageBreak/>
         <w:t xml:space="preserve">Brass Lamp Turns </w:t>
       </w:r>
       <w:r>

</xml_diff>